<commit_message>
Añade los informes del Student2
</commit_message>
<xml_diff>
--- a/reports/D02/Student#2/02 - Requirements - Student #2.docx
+++ b/reports/D02/Student#2/02 - Requirements - Student #2.docx
@@ -210,19 +210,18 @@
                 <w15:appearance w15:val="hidden"/>
                 <w:text/>
               </w:sdtPr>
-              <w:sdtEndPr/>
               <w:sdtContent>
                 <w:r>
                   <w:rPr>
                     <w:rFonts w:asciiTheme="majorHAnsi" w:hAnsiTheme="majorHAnsi" w:cstheme="majorHAnsi"/>
                   </w:rPr>
-                  <w:t xml:space="preserve"> https://github.com/Javclamar/Acme-ANS-D01</w:t>
+                  <w:t xml:space="preserve"> </w:t>
                 </w:r>
                 <w:r>
                   <w:rPr>
                     <w:rFonts w:asciiTheme="majorHAnsi" w:hAnsiTheme="majorHAnsi" w:cstheme="majorHAnsi"/>
                   </w:rPr>
-                  <w:t xml:space="preserve">  </w:t>
+                  <w:t>https://github.com/alevarmun1/Acme-ANS-D02.git</w:t>
                 </w:r>
               </w:sdtContent>
             </w:sdt>
@@ -567,7 +566,31 @@
                   <w:rPr>
                     <w:rFonts w:asciiTheme="majorHAnsi" w:hAnsiTheme="majorHAnsi" w:cstheme="majorHAnsi"/>
                   </w:rPr>
-                  <w:t xml:space="preserve"> Sevilla February 19, 2025</w:t>
+                  <w:t xml:space="preserve"> Sevilla </w:t>
+                </w:r>
+                <w:r>
+                  <w:rPr>
+                    <w:rFonts w:asciiTheme="majorHAnsi" w:hAnsiTheme="majorHAnsi" w:cstheme="majorHAnsi"/>
+                  </w:rPr>
+                  <w:t>March</w:t>
+                </w:r>
+                <w:r>
+                  <w:rPr>
+                    <w:rFonts w:asciiTheme="majorHAnsi" w:hAnsiTheme="majorHAnsi" w:cstheme="majorHAnsi"/>
+                  </w:rPr>
+                  <w:t xml:space="preserve"> </w:t>
+                </w:r>
+                <w:r>
+                  <w:rPr>
+                    <w:rFonts w:asciiTheme="majorHAnsi" w:hAnsiTheme="majorHAnsi" w:cstheme="majorHAnsi"/>
+                  </w:rPr>
+                  <w:t>20</w:t>
+                </w:r>
+                <w:r>
+                  <w:rPr>
+                    <w:rFonts w:asciiTheme="majorHAnsi" w:hAnsiTheme="majorHAnsi" w:cstheme="majorHAnsi"/>
+                  </w:rPr>
+                  <w:t>, 2025</w:t>
                 </w:r>
               </w:sdtContent>
             </w:sdt>
@@ -1187,7 +1210,7 @@
             <w:t>X</w:t>
           </w:r>
           <w:r>
-            <w:t xml:space="preserve">  </w:t>
+            <w:t xml:space="preserve">   </w:t>
           </w:r>
         </w:sdtContent>
       </w:sdt>
@@ -1441,7 +1464,7 @@
             <w:t>X</w:t>
           </w:r>
           <w:r>
-            <w:t xml:space="preserve"> </w:t>
+            <w:t xml:space="preserve">   </w:t>
           </w:r>
         </w:sdtContent>
       </w:sdt>
@@ -1878,13 +1901,13 @@
         <w:sdtEndPr/>
         <w:sdtContent>
           <w:r>
-            <w:t xml:space="preserve"> </w:t>
+            <w:t xml:space="preserve">  </w:t>
           </w:r>
           <w:r>
             <w:t>X</w:t>
           </w:r>
           <w:r>
-            <w:t xml:space="preserve">   </w:t>
+            <w:t xml:space="preserve">  </w:t>
           </w:r>
         </w:sdtContent>
       </w:sdt>
@@ -9521,8 +9544,7 @@
     <w:rsid w:val="00C12AB9"/>
     <w:rsid w:val="00C63AB0"/>
     <w:rsid w:val="00C91B83"/>
-    <w:rsid w:val="00CA7229"/>
-    <w:rsid w:val="00CF7BF5"/>
+    <w:rsid w:val="00CE1DAC"/>
     <w:rsid w:val="00D21D3B"/>
     <w:rsid w:val="00D72CB9"/>
     <w:rsid w:val="00D933FC"/>
@@ -9542,6 +9564,7 @@
     <w:rsid w:val="00F83338"/>
     <w:rsid w:val="00FB072E"/>
     <w:rsid w:val="00FE6BFD"/>
+    <w:rsid w:val="00FF6B9B"/>
   </w:rsids>
   <m:mathPr>
     <m:mathFont m:val="Cambria Math"/>

</xml_diff>